<commit_message>
Abschlussarbeit Formular für Student - Tabelle formatiert
</commit_message>
<xml_diff>
--- a/files/docs/_2014-FBI-Anmeldung-Abschlussarbeit-Formular-Student.docx
+++ b/files/docs/_2014-FBI-Anmeldung-Abschlussarbeit-Formular-Student.docx
@@ -268,7 +268,6 @@
                               </w:rPr>
                               <w:t>{{</w:t>
                             </w:r>
-                            <w:proofErr w:type="spellStart"/>
                             <w:r>
                               <w:rPr>
                                 <w:rFonts w:ascii="Arial" w:hAnsi="Arial" w:cs="Arial"/>
@@ -276,17 +275,7 @@
                                 <w:szCs w:val="24"/>
                                 <w:lang w:val="en-US"/>
                               </w:rPr>
-                              <w:t>THBBetreuer</w:t>
-                            </w:r>
-                            <w:proofErr w:type="spellEnd"/>
-                            <w:r>
-                              <w:rPr>
-                                <w:rFonts w:ascii="Arial" w:hAnsi="Arial" w:cs="Arial"/>
-                                <w:sz w:val="24"/>
-                                <w:szCs w:val="24"/>
-                                <w:lang w:val="en-US"/>
-                              </w:rPr>
-                              <w:t>}}</w:t>
+                              <w:t>THBBetreuer}}</w:t>
                             </w:r>
                           </w:p>
                         </w:txbxContent>
@@ -329,7 +318,6 @@
                         </w:rPr>
                         <w:t>{{</w:t>
                       </w:r>
-                      <w:proofErr w:type="spellStart"/>
                       <w:r>
                         <w:rPr>
                           <w:rFonts w:ascii="Arial" w:hAnsi="Arial" w:cs="Arial"/>
@@ -337,17 +325,7 @@
                           <w:szCs w:val="24"/>
                           <w:lang w:val="en-US"/>
                         </w:rPr>
-                        <w:t>THBBetreuer</w:t>
-                      </w:r>
-                      <w:proofErr w:type="spellEnd"/>
-                      <w:r>
-                        <w:rPr>
-                          <w:rFonts w:ascii="Arial" w:hAnsi="Arial" w:cs="Arial"/>
-                          <w:sz w:val="24"/>
-                          <w:szCs w:val="24"/>
-                          <w:lang w:val="en-US"/>
-                        </w:rPr>
-                        <w:t>}}</w:t>
+                        <w:t>THBBetreuer}}</w:t>
                       </w:r>
                     </w:p>
                   </w:txbxContent>
@@ -491,7 +469,6 @@
                               </w:rPr>
                               <w:t>{{</w:t>
                             </w:r>
-                            <w:proofErr w:type="spellStart"/>
                             <w:r>
                               <w:rPr>
                                 <w:rFonts w:ascii="Arial" w:hAnsi="Arial" w:cs="Arial"/>
@@ -499,17 +476,7 @@
                                 <w:szCs w:val="24"/>
                                 <w:lang w:val="en-US"/>
                               </w:rPr>
-                              <w:t>StudentName</w:t>
-                            </w:r>
-                            <w:proofErr w:type="spellEnd"/>
-                            <w:r>
-                              <w:rPr>
-                                <w:rFonts w:ascii="Arial" w:hAnsi="Arial" w:cs="Arial"/>
-                                <w:sz w:val="24"/>
-                                <w:szCs w:val="24"/>
-                                <w:lang w:val="en-US"/>
-                              </w:rPr>
-                              <w:t>}}</w:t>
+                              <w:t>StudentName}}</w:t>
                             </w:r>
                           </w:p>
                         </w:txbxContent>
@@ -552,7 +519,6 @@
                         </w:rPr>
                         <w:t>{{</w:t>
                       </w:r>
-                      <w:proofErr w:type="spellStart"/>
                       <w:r>
                         <w:rPr>
                           <w:rFonts w:ascii="Arial" w:hAnsi="Arial" w:cs="Arial"/>
@@ -560,17 +526,7 @@
                           <w:szCs w:val="24"/>
                           <w:lang w:val="en-US"/>
                         </w:rPr>
-                        <w:t>StudentName</w:t>
-                      </w:r>
-                      <w:proofErr w:type="spellEnd"/>
-                      <w:r>
-                        <w:rPr>
-                          <w:rFonts w:ascii="Arial" w:hAnsi="Arial" w:cs="Arial"/>
-                          <w:sz w:val="24"/>
-                          <w:szCs w:val="24"/>
-                          <w:lang w:val="en-US"/>
-                        </w:rPr>
-                        <w:t>}}</w:t>
+                        <w:t>StudentName}}</w:t>
                       </w:r>
                     </w:p>
                   </w:txbxContent>
@@ -762,7 +718,6 @@
                               </w:rPr>
                               <w:t>{{</w:t>
                             </w:r>
-                            <w:proofErr w:type="spellStart"/>
                             <w:r>
                               <w:rPr>
                                 <w:rFonts w:ascii="Arial" w:hAnsi="Arial" w:cs="Arial"/>
@@ -770,35 +725,7 @@
                                 <w:szCs w:val="24"/>
                                 <w:lang w:val="en-US"/>
                               </w:rPr>
-                              <w:t>St</w:t>
-                            </w:r>
-                            <w:r>
-                              <w:rPr>
-                                <w:rFonts w:ascii="Arial" w:hAnsi="Arial" w:cs="Arial"/>
-                                <w:sz w:val="24"/>
-                                <w:szCs w:val="24"/>
-                                <w:lang w:val="en-US"/>
-                              </w:rPr>
-                              <w:t>r</w:t>
-                            </w:r>
-                            <w:r>
-                              <w:rPr>
-                                <w:rFonts w:ascii="Arial" w:hAnsi="Arial" w:cs="Arial"/>
-                                <w:sz w:val="24"/>
-                                <w:szCs w:val="24"/>
-                                <w:lang w:val="en-US"/>
-                              </w:rPr>
-                              <w:t>asse</w:t>
-                            </w:r>
-                            <w:proofErr w:type="spellEnd"/>
-                            <w:r>
-                              <w:rPr>
-                                <w:rFonts w:ascii="Arial" w:hAnsi="Arial" w:cs="Arial"/>
-                                <w:sz w:val="24"/>
-                                <w:szCs w:val="24"/>
-                                <w:lang w:val="en-US"/>
-                              </w:rPr>
-                              <w:t>}}</w:t>
+                              <w:t>Strasse}}</w:t>
                             </w:r>
                           </w:p>
                         </w:txbxContent>
@@ -820,11 +747,7 @@
           </mc:Choice>
           <mc:Fallback>
             <w:pict>
-              <v:shapetype w14:anchorId="77BE65F5" id="_x0000_t202" coordsize="21600,21600" o:spt="202" path="m,l,21600r21600,l21600,xe">
-                <v:stroke joinstyle="miter"/>
-                <v:path gradientshapeok="t" o:connecttype="rect"/>
-              </v:shapetype>
-              <v:shape id="_x0000_s1029" type="#_x0000_t202" style="position:absolute;margin-left:409.3pt;margin-top:4.1pt;width:460.5pt;height:21pt;z-index:251670016;visibility:visible;mso-wrap-style:square;mso-width-percent:0;mso-height-percent:0;mso-wrap-distance-left:9pt;mso-wrap-distance-top:3.6pt;mso-wrap-distance-right:9pt;mso-wrap-distance-bottom:3.6pt;mso-position-horizontal:right;mso-position-horizontal-relative:margin;mso-position-vertical:absolute;mso-position-vertical-relative:text;mso-width-percent:0;mso-height-percent:0;mso-width-relative:margin;mso-height-relative:margin;v-text-anchor:top" o:gfxdata="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" stroked="f">
+              <v:shape w14:anchorId="77BE65F5" id="_x0000_s1029" type="#_x0000_t202" style="position:absolute;margin-left:409.3pt;margin-top:4.1pt;width:460.5pt;height:21pt;z-index:251670016;visibility:visible;mso-wrap-style:square;mso-width-percent:0;mso-height-percent:0;mso-wrap-distance-left:9pt;mso-wrap-distance-top:3.6pt;mso-wrap-distance-right:9pt;mso-wrap-distance-bottom:3.6pt;mso-position-horizontal:right;mso-position-horizontal-relative:margin;mso-position-vertical:absolute;mso-position-vertical-relative:text;mso-width-percent:0;mso-height-percent:0;mso-width-relative:margin;mso-height-relative:margin;v-text-anchor:top" o:gfxdata="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" stroked="f">
                 <v:textbox>
                   <w:txbxContent>
                     <w:p>
@@ -845,7 +768,6 @@
                         </w:rPr>
                         <w:t>{{</w:t>
                       </w:r>
-                      <w:proofErr w:type="spellStart"/>
                       <w:r>
                         <w:rPr>
                           <w:rFonts w:ascii="Arial" w:hAnsi="Arial" w:cs="Arial"/>
@@ -853,35 +775,7 @@
                           <w:szCs w:val="24"/>
                           <w:lang w:val="en-US"/>
                         </w:rPr>
-                        <w:t>St</w:t>
-                      </w:r>
-                      <w:r>
-                        <w:rPr>
-                          <w:rFonts w:ascii="Arial" w:hAnsi="Arial" w:cs="Arial"/>
-                          <w:sz w:val="24"/>
-                          <w:szCs w:val="24"/>
-                          <w:lang w:val="en-US"/>
-                        </w:rPr>
-                        <w:t>r</w:t>
-                      </w:r>
-                      <w:r>
-                        <w:rPr>
-                          <w:rFonts w:ascii="Arial" w:hAnsi="Arial" w:cs="Arial"/>
-                          <w:sz w:val="24"/>
-                          <w:szCs w:val="24"/>
-                          <w:lang w:val="en-US"/>
-                        </w:rPr>
-                        <w:t>asse</w:t>
-                      </w:r>
-                      <w:proofErr w:type="spellEnd"/>
-                      <w:r>
-                        <w:rPr>
-                          <w:rFonts w:ascii="Arial" w:hAnsi="Arial" w:cs="Arial"/>
-                          <w:sz w:val="24"/>
-                          <w:szCs w:val="24"/>
-                          <w:lang w:val="en-US"/>
-                        </w:rPr>
-                        <w:t>}}</w:t>
+                        <w:t>Strasse}}</w:t>
                       </w:r>
                     </w:p>
                   </w:txbxContent>
@@ -993,25 +887,7 @@
           <w:sz w:val="24"/>
           <w:szCs w:val="24"/>
         </w:rPr>
-        <w:t>(</w:t>
-      </w:r>
-      <w:proofErr w:type="spellStart"/>
-      <w:r>
-        <w:rPr>
-          <w:rFonts w:ascii="Arial" w:eastAsia="Arial" w:hAnsi="Arial" w:cs="Arial"/>
-          <w:sz w:val="24"/>
-          <w:szCs w:val="24"/>
-        </w:rPr>
-        <w:t>Strasse</w:t>
-      </w:r>
-      <w:proofErr w:type="spellEnd"/>
-      <w:r>
-        <w:rPr>
-          <w:rFonts w:ascii="Arial" w:eastAsia="Arial" w:hAnsi="Arial" w:cs="Arial"/>
-          <w:sz w:val="24"/>
-          <w:szCs w:val="24"/>
-        </w:rPr>
-        <w:t>)</w:t>
+        <w:t>(Strasse)</w:t>
       </w:r>
     </w:p>
     <w:p>
@@ -1329,7 +1205,7 @@
                                 <w:szCs w:val="24"/>
                                 <w:lang w:val="en-US"/>
                               </w:rPr>
-                              <w:t>Email}}</w:t>
+                              <w:t>ExterneEmail}}</w:t>
                             </w:r>
                           </w:p>
                         </w:txbxContent>
@@ -1379,7 +1255,7 @@
                           <w:szCs w:val="24"/>
                           <w:lang w:val="en-US"/>
                         </w:rPr>
-                        <w:t>Email}}</w:t>
+                        <w:t>ExterneEmail}}</w:t>
                       </w:r>
                     </w:p>
                   </w:txbxContent>
@@ -1507,25 +1383,7 @@
           <w:sz w:val="24"/>
           <w:szCs w:val="24"/>
         </w:rPr>
-        <w:t>(</w:t>
-      </w:r>
-      <w:proofErr w:type="spellStart"/>
-      <w:r>
-        <w:rPr>
-          <w:rFonts w:ascii="Arial" w:eastAsia="Arial" w:hAnsi="Arial" w:cs="Arial"/>
-          <w:sz w:val="24"/>
-          <w:szCs w:val="24"/>
-        </w:rPr>
-        <w:t>eMail</w:t>
-      </w:r>
-      <w:proofErr w:type="spellEnd"/>
-      <w:r>
-        <w:rPr>
-          <w:rFonts w:ascii="Arial" w:eastAsia="Arial" w:hAnsi="Arial" w:cs="Arial"/>
-          <w:sz w:val="24"/>
-          <w:szCs w:val="24"/>
-        </w:rPr>
-        <w:t xml:space="preserve">-Adresse </w:t>
+        <w:t xml:space="preserve">(eMail-Adresse </w:t>
       </w:r>
       <w:r>
         <w:rPr>
@@ -1647,9 +1505,9 @@
             <o:lock v:ext="edit" aspectratio="t"/>
           </v:shapetype>
           <v:shape id="_x0000_i1053" type="#_x0000_t75" style="width:14.25pt;height:15pt" o:ole="">
-            <v:imagedata r:id="rId4" o:title=""/>
+            <v:imagedata r:id="rId6" o:title=""/>
           </v:shape>
-          <w:control r:id="rId5" w:name="OptionButton11" w:shapeid="_x0000_i1053"/>
+          <w:control r:id="rId7" w:name="OptionButton11" w:shapeid="_x0000_i1053"/>
         </w:object>
       </w:r>
       <w:r>
@@ -1711,9 +1569,9 @@
         </w:rPr>
         <w:object w:dxaOrig="285" w:dyaOrig="300">
           <v:shape id="_x0000_i1055" type="#_x0000_t75" style="width:14.25pt;height:15.75pt" o:ole="">
-            <v:imagedata r:id="rId6" o:title=""/>
+            <v:imagedata r:id="rId8" o:title=""/>
           </v:shape>
-          <w:control r:id="rId7" w:name="OptionButton1" w:shapeid="_x0000_i1055"/>
+          <w:control r:id="rId9" w:name="OptionButton1" w:shapeid="_x0000_i1055"/>
         </w:object>
       </w:r>
       <w:r>
@@ -1784,9 +1642,9 @@
         </w:rPr>
         <w:object w:dxaOrig="285" w:dyaOrig="300">
           <v:shape id="_x0000_i1057" type="#_x0000_t75" style="width:12.75pt;height:14.25pt" o:ole="">
-            <v:imagedata r:id="rId8" o:title=""/>
+            <v:imagedata r:id="rId10" o:title=""/>
           </v:shape>
-          <w:control r:id="rId9" w:name="CheckBox1" w:shapeid="_x0000_i1057"/>
+          <w:control r:id="rId11" w:name="CheckBox1" w:shapeid="_x0000_i1057"/>
         </w:object>
       </w:r>
       <w:r>
@@ -1941,23 +1799,13 @@
         </w:rPr>
         <w:t xml:space="preserve">    </w:t>
       </w:r>
-      <w:proofErr w:type="spellStart"/>
       <w:r>
         <w:rPr>
           <w:rFonts w:ascii="Arial" w:eastAsia="Arial" w:hAnsi="Arial" w:cs="Arial"/>
           <w:sz w:val="24"/>
           <w:szCs w:val="24"/>
         </w:rPr>
-        <w:t>ung</w:t>
-      </w:r>
-      <w:proofErr w:type="spellEnd"/>
-      <w:r>
-        <w:rPr>
-          <w:rFonts w:ascii="Arial" w:eastAsia="Arial" w:hAnsi="Arial" w:cs="Arial"/>
-          <w:sz w:val="24"/>
-          <w:szCs w:val="24"/>
-        </w:rPr>
-        <w:t xml:space="preserve"> nicht verletzt werden. Dies schließt insbesondere auch die in der vorliegenden</w:t>
+        <w:t>ung nicht verletzt werden. Dies schließt insbesondere auch die in der vorliegenden</w:t>
       </w:r>
     </w:p>
     <w:p>
@@ -2037,9 +1885,9 @@
         </w:rPr>
         <w:object w:dxaOrig="285" w:dyaOrig="300">
           <v:shape id="_x0000_i1059" type="#_x0000_t75" style="width:12.75pt;height:14.25pt" o:ole="">
-            <v:imagedata r:id="rId8" o:title=""/>
+            <v:imagedata r:id="rId10" o:title=""/>
           </v:shape>
-          <w:control r:id="rId10" w:name="CheckBox11" w:shapeid="_x0000_i1059"/>
+          <w:control r:id="rId12" w:name="CheckBox11" w:shapeid="_x0000_i1059"/>
         </w:object>
       </w:r>
       <w:r>
@@ -2134,7 +1982,7 @@
         </w:rPr>
         <w:t xml:space="preserve">HB unter </w:t>
       </w:r>
-      <w:hyperlink r:id="rId11" w:history="1">
+      <w:hyperlink r:id="rId13" w:history="1">
         <w:r>
           <w:rPr>
             <w:rStyle w:val="Hyperlink"/>
@@ -2252,7 +2100,6 @@
                               </w:rPr>
                               <w:t>{{</w:t>
                             </w:r>
-                            <w:proofErr w:type="spellStart"/>
                             <w:r>
                               <w:rPr>
                                 <w:rFonts w:ascii="Arial" w:hAnsi="Arial" w:cs="Arial"/>
@@ -2260,17 +2107,7 @@
                                 <w:szCs w:val="24"/>
                                 <w:lang w:val="en-US"/>
                               </w:rPr>
-                              <w:t>AktuellesDatum</w:t>
-                            </w:r>
-                            <w:proofErr w:type="spellEnd"/>
-                            <w:r>
-                              <w:rPr>
-                                <w:rFonts w:ascii="Arial" w:hAnsi="Arial" w:cs="Arial"/>
-                                <w:sz w:val="24"/>
-                                <w:szCs w:val="24"/>
-                                <w:lang w:val="en-US"/>
-                              </w:rPr>
-                              <w:t>}}</w:t>
+                              <w:t>AktuellesDatum}}</w:t>
                             </w:r>
                           </w:p>
                         </w:txbxContent>
@@ -2313,7 +2150,6 @@
                         </w:rPr>
                         <w:t>{{</w:t>
                       </w:r>
-                      <w:proofErr w:type="spellStart"/>
                       <w:r>
                         <w:rPr>
                           <w:rFonts w:ascii="Arial" w:hAnsi="Arial" w:cs="Arial"/>
@@ -2321,17 +2157,7 @@
                           <w:szCs w:val="24"/>
                           <w:lang w:val="en-US"/>
                         </w:rPr>
-                        <w:t>AktuellesDatum</w:t>
-                      </w:r>
-                      <w:proofErr w:type="spellEnd"/>
-                      <w:r>
-                        <w:rPr>
-                          <w:rFonts w:ascii="Arial" w:hAnsi="Arial" w:cs="Arial"/>
-                          <w:sz w:val="24"/>
-                          <w:szCs w:val="24"/>
-                          <w:lang w:val="en-US"/>
-                        </w:rPr>
-                        <w:t>}}</w:t>
+                        <w:t>AktuellesDatum}}</w:t>
                       </w:r>
                     </w:p>
                   </w:txbxContent>
@@ -2351,6 +2177,8 @@
           <w:szCs w:val="24"/>
         </w:rPr>
       </w:pPr>
+      <w:bookmarkStart w:id="1" w:name="_GoBack"/>
+      <w:bookmarkEnd w:id="1"/>
     </w:p>
     <w:p>
       <w:pPr>
@@ -2562,18 +2390,8 @@
           <w:sz w:val="24"/>
           <w:szCs w:val="24"/>
         </w:rPr>
-        <w:t xml:space="preserve">Vielen Dank für Ihre </w:t>
+        <w:t>Vielen Dank für Ihre Mühe !!</w:t>
       </w:r>
-      <w:proofErr w:type="gramStart"/>
-      <w:r>
-        <w:rPr>
-          <w:rFonts w:ascii="Arial" w:eastAsia="Arial" w:hAnsi="Arial" w:cs="Arial"/>
-          <w:sz w:val="24"/>
-          <w:szCs w:val="24"/>
-        </w:rPr>
-        <w:t>Mühe !!</w:t>
-      </w:r>
-      <w:proofErr w:type="gramEnd"/>
     </w:p>
     <w:p>
       <w:pPr>
@@ -2657,7 +2475,6 @@
     <w:tbl>
       <w:tblPr>
         <w:tblW w:w="0" w:type="auto"/>
-        <w:tblInd w:w="10" w:type="dxa"/>
         <w:tblLayout w:type="fixed"/>
         <w:tblCellMar>
           <w:left w:w="0" w:type="dxa"/>
@@ -2706,8 +2523,8 @@
                 <w:szCs w:val="24"/>
               </w:rPr>
             </w:pPr>
-            <w:bookmarkStart w:id="1" w:name="page2"/>
-            <w:bookmarkEnd w:id="1"/>
+            <w:bookmarkStart w:id="2" w:name="page2"/>
+            <w:bookmarkEnd w:id="2"/>
           </w:p>
         </w:tc>
         <w:tc>
@@ -3441,27 +3258,7 @@
                                       <w:szCs w:val="24"/>
                                       <w:lang w:val="en-US"/>
                                     </w:rPr>
-                                    <w:t>{</w:t>
-                                  </w:r>
-                                  <w:proofErr w:type="spellStart"/>
-                                  <w:r>
-                                    <w:rPr>
-                                      <w:rFonts w:ascii="Arial" w:hAnsi="Arial" w:cs="Arial"/>
-                                      <w:sz w:val="24"/>
-                                      <w:szCs w:val="24"/>
-                                      <w:lang w:val="en-US"/>
-                                    </w:rPr>
-                                    <w:t>Studiengang</w:t>
-                                  </w:r>
-                                  <w:proofErr w:type="spellEnd"/>
-                                  <w:r>
-                                    <w:rPr>
-                                      <w:rFonts w:ascii="Arial" w:hAnsi="Arial" w:cs="Arial"/>
-                                      <w:sz w:val="24"/>
-                                      <w:szCs w:val="24"/>
-                                      <w:lang w:val="en-US"/>
-                                    </w:rPr>
-                                    <w:t>}}</w:t>
+                                    <w:t>{Studiengang}}</w:t>
                                   </w:r>
                                 </w:p>
                               </w:txbxContent>
@@ -3511,27 +3308,7 @@
                                 <w:szCs w:val="24"/>
                                 <w:lang w:val="en-US"/>
                               </w:rPr>
-                              <w:t>{</w:t>
-                            </w:r>
-                            <w:proofErr w:type="spellStart"/>
-                            <w:r>
-                              <w:rPr>
-                                <w:rFonts w:ascii="Arial" w:hAnsi="Arial" w:cs="Arial"/>
-                                <w:sz w:val="24"/>
-                                <w:szCs w:val="24"/>
-                                <w:lang w:val="en-US"/>
-                              </w:rPr>
-                              <w:t>Studiengang</w:t>
-                            </w:r>
-                            <w:proofErr w:type="spellEnd"/>
-                            <w:r>
-                              <w:rPr>
-                                <w:rFonts w:ascii="Arial" w:hAnsi="Arial" w:cs="Arial"/>
-                                <w:sz w:val="24"/>
-                                <w:szCs w:val="24"/>
-                                <w:lang w:val="en-US"/>
-                              </w:rPr>
-                              <w:t>}}</w:t>
+                              <w:t>{Studiengang}}</w:t>
                             </w:r>
                           </w:p>
                         </w:txbxContent>
@@ -4172,7 +3949,6 @@
                                     </w:rPr>
                                     <w:t>{{</w:t>
                                   </w:r>
-                                  <w:proofErr w:type="spellStart"/>
                                   <w:r>
                                     <w:rPr>
                                       <w:rFonts w:ascii="Arial" w:hAnsi="Arial" w:cs="Arial"/>
@@ -4180,17 +3956,7 @@
                                       <w:szCs w:val="24"/>
                                       <w:lang w:val="en-US"/>
                                     </w:rPr>
-                                    <w:t>StudentName</w:t>
-                                  </w:r>
-                                  <w:proofErr w:type="spellEnd"/>
-                                  <w:r>
-                                    <w:rPr>
-                                      <w:rFonts w:ascii="Arial" w:hAnsi="Arial" w:cs="Arial"/>
-                                      <w:sz w:val="24"/>
-                                      <w:szCs w:val="24"/>
-                                      <w:lang w:val="en-US"/>
-                                    </w:rPr>
-                                    <w:t>}}</w:t>
+                                    <w:t>StudentName}}</w:t>
                                   </w:r>
                                 </w:p>
                               </w:txbxContent>
@@ -4233,7 +3999,6 @@
                               </w:rPr>
                               <w:t>{{</w:t>
                             </w:r>
-                            <w:proofErr w:type="spellStart"/>
                             <w:r>
                               <w:rPr>
                                 <w:rFonts w:ascii="Arial" w:hAnsi="Arial" w:cs="Arial"/>
@@ -4241,17 +4006,7 @@
                                 <w:szCs w:val="24"/>
                                 <w:lang w:val="en-US"/>
                               </w:rPr>
-                              <w:t>StudentName</w:t>
-                            </w:r>
-                            <w:proofErr w:type="spellEnd"/>
-                            <w:r>
-                              <w:rPr>
-                                <w:rFonts w:ascii="Arial" w:hAnsi="Arial" w:cs="Arial"/>
-                                <w:sz w:val="24"/>
-                                <w:szCs w:val="24"/>
-                                <w:lang w:val="en-US"/>
-                              </w:rPr>
-                              <w:t>}}</w:t>
+                              <w:t>StudentName}}</w:t>
                             </w:r>
                           </w:p>
                         </w:txbxContent>
@@ -4858,7 +4613,6 @@
                                     </w:rPr>
                                     <w:t>{{</w:t>
                                   </w:r>
-                                  <w:proofErr w:type="spellStart"/>
                                   <w:r>
                                     <w:rPr>
                                       <w:rFonts w:ascii="Arial" w:hAnsi="Arial" w:cs="Arial"/>
@@ -4866,17 +4620,7 @@
                                       <w:szCs w:val="24"/>
                                       <w:lang w:val="en-US"/>
                                     </w:rPr>
-                                    <w:t>MatrNr</w:t>
-                                  </w:r>
-                                  <w:proofErr w:type="spellEnd"/>
-                                  <w:r>
-                                    <w:rPr>
-                                      <w:rFonts w:ascii="Arial" w:hAnsi="Arial" w:cs="Arial"/>
-                                      <w:sz w:val="24"/>
-                                      <w:szCs w:val="24"/>
-                                      <w:lang w:val="en-US"/>
-                                    </w:rPr>
-                                    <w:t>}}</w:t>
+                                    <w:t>MatrNr}}</w:t>
                                   </w:r>
                                 </w:p>
                               </w:txbxContent>
@@ -4919,7 +4663,6 @@
                               </w:rPr>
                               <w:t>{{</w:t>
                             </w:r>
-                            <w:proofErr w:type="spellStart"/>
                             <w:r>
                               <w:rPr>
                                 <w:rFonts w:ascii="Arial" w:hAnsi="Arial" w:cs="Arial"/>
@@ -4927,17 +4670,7 @@
                                 <w:szCs w:val="24"/>
                                 <w:lang w:val="en-US"/>
                               </w:rPr>
-                              <w:t>MatrNr</w:t>
-                            </w:r>
-                            <w:proofErr w:type="spellEnd"/>
-                            <w:r>
-                              <w:rPr>
-                                <w:rFonts w:ascii="Arial" w:hAnsi="Arial" w:cs="Arial"/>
-                                <w:sz w:val="24"/>
-                                <w:szCs w:val="24"/>
-                                <w:lang w:val="en-US"/>
-                              </w:rPr>
-                              <w:t>}}</w:t>
+                              <w:t>MatrNr}}</w:t>
                             </w:r>
                           </w:p>
                         </w:txbxContent>
@@ -5493,27 +5226,7 @@
                                       <w:szCs w:val="24"/>
                                       <w:lang w:val="en-US"/>
                                     </w:rPr>
-                                    <w:t>{{</w:t>
-                                  </w:r>
-                                  <w:proofErr w:type="spellStart"/>
-                                  <w:r>
-                                    <w:rPr>
-                                      <w:rFonts w:ascii="Arial" w:hAnsi="Arial" w:cs="Arial"/>
-                                      <w:sz w:val="24"/>
-                                      <w:szCs w:val="24"/>
-                                      <w:lang w:val="en-US"/>
-                                    </w:rPr>
-                                    <w:t>Strasse</w:t>
-                                  </w:r>
-                                  <w:proofErr w:type="spellEnd"/>
-                                  <w:r>
-                                    <w:rPr>
-                                      <w:rFonts w:ascii="Arial" w:hAnsi="Arial" w:cs="Arial"/>
-                                      <w:sz w:val="24"/>
-                                      <w:szCs w:val="24"/>
-                                      <w:lang w:val="en-US"/>
-                                    </w:rPr>
-                                    <w:t>}}</w:t>
+                                    <w:t>{{Strasse}}</w:t>
                                   </w:r>
                                 </w:p>
                                 <w:p>
@@ -5584,27 +5297,7 @@
                                 <w:szCs w:val="24"/>
                                 <w:lang w:val="en-US"/>
                               </w:rPr>
-                              <w:t>{{</w:t>
-                            </w:r>
-                            <w:proofErr w:type="spellStart"/>
-                            <w:r>
-                              <w:rPr>
-                                <w:rFonts w:ascii="Arial" w:hAnsi="Arial" w:cs="Arial"/>
-                                <w:sz w:val="24"/>
-                                <w:szCs w:val="24"/>
-                                <w:lang w:val="en-US"/>
-                              </w:rPr>
-                              <w:t>Strasse</w:t>
-                            </w:r>
-                            <w:proofErr w:type="spellEnd"/>
-                            <w:r>
-                              <w:rPr>
-                                <w:rFonts w:ascii="Arial" w:hAnsi="Arial" w:cs="Arial"/>
-                                <w:sz w:val="24"/>
-                                <w:szCs w:val="24"/>
-                                <w:lang w:val="en-US"/>
-                              </w:rPr>
-                              <w:t>}}</w:t>
+                              <w:t>{{Strasse}}</w:t>
                             </w:r>
                           </w:p>
                           <w:p>
@@ -6336,23 +6029,13 @@
                 <w:szCs w:val="20"/>
               </w:rPr>
             </w:pPr>
-            <w:proofErr w:type="spellStart"/>
             <w:r>
               <w:rPr>
                 <w:rFonts w:ascii="Tahoma" w:eastAsia="Tahoma" w:hAnsi="Tahoma" w:cs="Tahoma"/>
                 <w:sz w:val="18"/>
                 <w:szCs w:val="18"/>
               </w:rPr>
-              <w:t>Tel.Nr</w:t>
-            </w:r>
-            <w:proofErr w:type="spellEnd"/>
-            <w:r>
-              <w:rPr>
-                <w:rFonts w:ascii="Tahoma" w:eastAsia="Tahoma" w:hAnsi="Tahoma" w:cs="Tahoma"/>
-                <w:sz w:val="18"/>
-                <w:szCs w:val="18"/>
-              </w:rPr>
-              <w:t>. (freiwillig)</w:t>
+              <w:t>Tel.Nr. (freiwillig)</w:t>
             </w:r>
           </w:p>
         </w:tc>
@@ -7214,10 +6897,10 @@
                 <w:szCs w:val="24"/>
               </w:rPr>
               <w:object w:dxaOrig="285" w:dyaOrig="300">
-                <v:shape id="_x0000_i1061" type="#_x0000_t75" style="width:14.25pt;height:12.75pt" o:ole="">
-                  <v:imagedata r:id="rId12" o:title=""/>
+                <v:shape id="_x0000_i1130" type="#_x0000_t75" style="width:14.25pt;height:12.75pt" o:ole="">
+                  <v:imagedata r:id="rId14" o:title=""/>
                 </v:shape>
-                <w:control r:id="rId13" w:name="OptionButton111" w:shapeid="_x0000_i1061"/>
+                <w:control r:id="rId15" w:name="OptionButton111" w:shapeid="_x0000_i1130"/>
               </w:object>
             </w:r>
           </w:p>
@@ -7263,10 +6946,10 @@
                 <w:szCs w:val="24"/>
               </w:rPr>
               <w:object w:dxaOrig="285" w:dyaOrig="300">
-                <v:shape id="_x0000_i1063" type="#_x0000_t75" style="width:14.25pt;height:12.75pt" o:ole="">
-                  <v:imagedata r:id="rId14" o:title=""/>
+                <v:shape id="_x0000_i1129" type="#_x0000_t75" style="width:14.25pt;height:12.75pt" o:ole="">
+                  <v:imagedata r:id="rId16" o:title=""/>
                 </v:shape>
-                <w:control r:id="rId15" w:name="OptionButton1111" w:shapeid="_x0000_i1063"/>
+                <w:control r:id="rId17" w:name="OptionButton1111" w:shapeid="_x0000_i1129"/>
               </w:object>
             </w:r>
           </w:p>
@@ -7314,25 +6997,7 @@
                 <w:sz w:val="18"/>
                 <w:szCs w:val="18"/>
               </w:rPr>
-              <w:t xml:space="preserve">Kontaktaufnahme im Rahmen der </w:t>
-            </w:r>
-            <w:proofErr w:type="spellStart"/>
-            <w:r>
-              <w:rPr>
-                <w:rFonts w:ascii="Tahoma" w:eastAsia="Tahoma" w:hAnsi="Tahoma" w:cs="Tahoma"/>
-                <w:sz w:val="18"/>
-                <w:szCs w:val="18"/>
-              </w:rPr>
-              <w:t>Alumniarbeit</w:t>
-            </w:r>
-            <w:proofErr w:type="spellEnd"/>
-            <w:r>
-              <w:rPr>
-                <w:rFonts w:ascii="Tahoma" w:eastAsia="Tahoma" w:hAnsi="Tahoma" w:cs="Tahoma"/>
-                <w:sz w:val="18"/>
-                <w:szCs w:val="18"/>
-              </w:rPr>
-              <w:t xml:space="preserve"> genutzt werden dürfen.</w:t>
+              <w:t>Kontaktaufnahme im Rahmen der Alumniarbeit genutzt werden dürfen.</w:t>
             </w:r>
           </w:p>
         </w:tc>
@@ -7819,10 +7484,10 @@
                 <w:szCs w:val="24"/>
               </w:rPr>
               <w:object w:dxaOrig="285" w:dyaOrig="300">
-                <v:shape id="_x0000_i1065" type="#_x0000_t75" style="width:14.25pt;height:12.75pt" o:ole="">
-                  <v:imagedata r:id="rId12" o:title=""/>
+                <v:shape id="_x0000_i1128" type="#_x0000_t75" style="width:14.25pt;height:12.75pt" o:ole="">
+                  <v:imagedata r:id="rId14" o:title=""/>
                 </v:shape>
-                <w:control r:id="rId16" w:name="OptionButton1112" w:shapeid="_x0000_i1065"/>
+                <w:control r:id="rId18" w:name="OptionButton1112" w:shapeid="_x0000_i1128"/>
               </w:object>
             </w:r>
           </w:p>
@@ -7868,10 +7533,10 @@
                 <w:szCs w:val="24"/>
               </w:rPr>
               <w:object w:dxaOrig="285" w:dyaOrig="300">
-                <v:shape id="_x0000_i1067" type="#_x0000_t75" style="width:14.25pt;height:12.75pt" o:ole="">
-                  <v:imagedata r:id="rId14" o:title=""/>
+                <v:shape id="_x0000_i1127" type="#_x0000_t75" style="width:14.25pt;height:12.75pt" o:ole="">
+                  <v:imagedata r:id="rId16" o:title=""/>
                 </v:shape>
-                <w:control r:id="rId17" w:name="OptionButton1113" w:shapeid="_x0000_i1067"/>
+                <w:control r:id="rId19" w:name="OptionButton1113" w:shapeid="_x0000_i1127"/>
               </w:object>
             </w:r>
           </w:p>
@@ -8654,10 +8319,10 @@
                 <w:szCs w:val="24"/>
               </w:rPr>
               <w:object w:dxaOrig="285" w:dyaOrig="300">
-                <v:shape id="_x0000_i1069" type="#_x0000_t75" style="width:14.25pt;height:12.75pt" o:ole="">
-                  <v:imagedata r:id="rId12" o:title=""/>
+                <v:shape id="_x0000_i1126" type="#_x0000_t75" style="width:14.25pt;height:12.75pt" o:ole="">
+                  <v:imagedata r:id="rId14" o:title=""/>
                 </v:shape>
-                <w:control r:id="rId18" w:name="OptionButton1114" w:shapeid="_x0000_i1069"/>
+                <w:control r:id="rId20" w:name="OptionButton1114" w:shapeid="_x0000_i1126"/>
               </w:object>
             </w:r>
           </w:p>
@@ -8703,10 +8368,10 @@
                 <w:szCs w:val="24"/>
               </w:rPr>
               <w:object w:dxaOrig="285" w:dyaOrig="300">
-                <v:shape id="_x0000_i1071" type="#_x0000_t75" style="width:14.25pt;height:12.75pt" o:ole="">
-                  <v:imagedata r:id="rId14" o:title=""/>
+                <v:shape id="_x0000_i1125" type="#_x0000_t75" style="width:14.25pt;height:12.75pt" o:ole="">
+                  <v:imagedata r:id="rId16" o:title=""/>
                 </v:shape>
-                <w:control r:id="rId19" w:name="OptionButton1115" w:shapeid="_x0000_i1071"/>
+                <w:control r:id="rId21" w:name="OptionButton1115" w:shapeid="_x0000_i1125"/>
               </w:object>
             </w:r>
           </w:p>
@@ -9694,10 +9359,10 @@
                 <w:szCs w:val="24"/>
               </w:rPr>
               <w:object w:dxaOrig="285" w:dyaOrig="300">
-                <v:shape id="_x0000_i1073" type="#_x0000_t75" style="width:14.25pt;height:12.75pt" o:ole="">
-                  <v:imagedata r:id="rId12" o:title=""/>
+                <v:shape id="_x0000_i1124" type="#_x0000_t75" style="width:14.25pt;height:12.75pt" o:ole="">
+                  <v:imagedata r:id="rId14" o:title=""/>
                 </v:shape>
-                <w:control r:id="rId20" w:name="OptionButton1116" w:shapeid="_x0000_i1073"/>
+                <w:control r:id="rId22" w:name="OptionButton1116" w:shapeid="_x0000_i1124"/>
               </w:object>
             </w:r>
           </w:p>
@@ -9743,10 +9408,10 @@
                 <w:szCs w:val="24"/>
               </w:rPr>
               <w:object w:dxaOrig="285" w:dyaOrig="300">
-                <v:shape id="_x0000_i1075" type="#_x0000_t75" style="width:14.25pt;height:12.75pt" o:ole="">
-                  <v:imagedata r:id="rId14" o:title=""/>
+                <v:shape id="_x0000_i1123" type="#_x0000_t75" style="width:14.25pt;height:12.75pt" o:ole="">
+                  <v:imagedata r:id="rId16" o:title=""/>
                 </v:shape>
-                <w:control r:id="rId21" w:name="OptionButton1117" w:shapeid="_x0000_i1075"/>
+                <w:control r:id="rId23" w:name="OptionButton1117" w:shapeid="_x0000_i1123"/>
               </w:object>
             </w:r>
           </w:p>
@@ -10369,10 +10034,10 @@
                 <w:szCs w:val="24"/>
               </w:rPr>
               <w:object w:dxaOrig="285" w:dyaOrig="300">
-                <v:shape id="_x0000_i1077" type="#_x0000_t75" style="width:14.25pt;height:12.75pt" o:ole="">
-                  <v:imagedata r:id="rId12" o:title=""/>
+                <v:shape id="_x0000_i1122" type="#_x0000_t75" style="width:14.25pt;height:12.75pt" o:ole="">
+                  <v:imagedata r:id="rId14" o:title=""/>
                 </v:shape>
-                <w:control r:id="rId22" w:name="OptionButton1118" w:shapeid="_x0000_i1077"/>
+                <w:control r:id="rId24" w:name="OptionButton1118" w:shapeid="_x0000_i1122"/>
               </w:object>
             </w:r>
           </w:p>
@@ -10418,10 +10083,10 @@
                 <w:szCs w:val="24"/>
               </w:rPr>
               <w:object w:dxaOrig="285" w:dyaOrig="300">
-                <v:shape id="_x0000_i1079" type="#_x0000_t75" style="width:14.25pt;height:12.75pt" o:ole="">
-                  <v:imagedata r:id="rId14" o:title=""/>
+                <v:shape id="_x0000_i1121" type="#_x0000_t75" style="width:14.25pt;height:12.75pt" o:ole="">
+                  <v:imagedata r:id="rId16" o:title=""/>
                 </v:shape>
-                <w:control r:id="rId23" w:name="OptionButton1119" w:shapeid="_x0000_i1079"/>
+                <w:control r:id="rId25" w:name="OptionButton1119" w:shapeid="_x0000_i1121"/>
               </w:object>
             </w:r>
           </w:p>
@@ -12135,8 +11800,6 @@
                               </w:rPr>
                               <w:t>{{Thema}}</w:t>
                             </w:r>
-                            <w:bookmarkStart w:id="3" w:name="_GoBack"/>
-                            <w:bookmarkEnd w:id="3"/>
                           </w:p>
                         </w:txbxContent>
                       </v:textbox>
@@ -12743,27 +12406,7 @@
                                       <w:szCs w:val="24"/>
                                       <w:lang w:val="en-US"/>
                                     </w:rPr>
-                                    <w:t>{{</w:t>
-                                  </w:r>
-                                  <w:proofErr w:type="spellStart"/>
-                                  <w:r>
-                                    <w:rPr>
-                                      <w:rFonts w:ascii="Arial" w:hAnsi="Arial" w:cs="Arial"/>
-                                      <w:sz w:val="24"/>
-                                      <w:szCs w:val="24"/>
-                                      <w:lang w:val="en-US"/>
-                                    </w:rPr>
-                                    <w:t>THBBetreuer</w:t>
-                                  </w:r>
-                                  <w:proofErr w:type="spellEnd"/>
-                                  <w:r>
-                                    <w:rPr>
-                                      <w:rFonts w:ascii="Arial" w:hAnsi="Arial" w:cs="Arial"/>
-                                      <w:sz w:val="24"/>
-                                      <w:szCs w:val="24"/>
-                                      <w:lang w:val="en-US"/>
-                                    </w:rPr>
-                                    <w:t>}}</w:t>
+                                    <w:t>{{THBBetreuer}}</w:t>
                                   </w:r>
                                 </w:p>
                               </w:txbxContent>
@@ -12804,27 +12447,7 @@
                                 <w:szCs w:val="24"/>
                                 <w:lang w:val="en-US"/>
                               </w:rPr>
-                              <w:t>{{</w:t>
-                            </w:r>
-                            <w:proofErr w:type="spellStart"/>
-                            <w:r>
-                              <w:rPr>
-                                <w:rFonts w:ascii="Arial" w:hAnsi="Arial" w:cs="Arial"/>
-                                <w:sz w:val="24"/>
-                                <w:szCs w:val="24"/>
-                                <w:lang w:val="en-US"/>
-                              </w:rPr>
-                              <w:t>THBBetreuer</w:t>
-                            </w:r>
-                            <w:proofErr w:type="spellEnd"/>
-                            <w:r>
-                              <w:rPr>
-                                <w:rFonts w:ascii="Arial" w:hAnsi="Arial" w:cs="Arial"/>
-                                <w:sz w:val="24"/>
-                                <w:szCs w:val="24"/>
-                                <w:lang w:val="en-US"/>
-                              </w:rPr>
-                              <w:t>}}</w:t>
+                              <w:t>{{THBBetreuer}}</w:t>
                             </w:r>
                           </w:p>
                         </w:txbxContent>
@@ -13726,27 +13349,7 @@
                                       <w:szCs w:val="24"/>
                                       <w:lang w:val="en-US"/>
                                     </w:rPr>
-                                    <w:t>{{</w:t>
-                                  </w:r>
-                                  <w:proofErr w:type="spellStart"/>
-                                  <w:r>
-                                    <w:rPr>
-                                      <w:rFonts w:ascii="Arial" w:hAnsi="Arial" w:cs="Arial"/>
-                                      <w:sz w:val="24"/>
-                                      <w:szCs w:val="24"/>
-                                      <w:lang w:val="en-US"/>
-                                    </w:rPr>
-                                    <w:t>ZGOrganisation</w:t>
-                                  </w:r>
-                                  <w:proofErr w:type="spellEnd"/>
-                                  <w:r>
-                                    <w:rPr>
-                                      <w:rFonts w:ascii="Arial" w:hAnsi="Arial" w:cs="Arial"/>
-                                      <w:sz w:val="24"/>
-                                      <w:szCs w:val="24"/>
-                                      <w:lang w:val="en-US"/>
-                                    </w:rPr>
-                                    <w:t>}}</w:t>
+                                    <w:t>{{ZGOrganisation}}</w:t>
                                   </w:r>
                                 </w:p>
                               </w:txbxContent>
@@ -13768,7 +13371,7 @@
                 </mc:Choice>
                 <mc:Fallback>
                   <w:pict>
-                    <v:shape w14:anchorId="3C694272" id="_x0000_s1042" type="#_x0000_t202" style="position:absolute;left:0;text-align:left;margin-left:-7.75pt;margin-top:18.3pt;width:183pt;height:110.6pt;z-index:251708928;visibility:visible;mso-wrap-style:square;mso-width-percent:0;mso-height-percent:0;mso-wrap-distance-left:9pt;mso-wrap-distance-top:3.6pt;mso-wrap-distance-right:9pt;mso-wrap-distance-bottom:3.6pt;mso-position-horizontal:absolute;mso-position-horizontal-relative:text;mso-position-vertical:absolute;mso-position-vertical-relative:text;mso-width-percent:0;mso-height-percent:0;mso-width-relative:margin;mso-height-relative:margin;v-text-anchor:top" o:gfxdata="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" stroked="f">
+                    <v:shape w14:anchorId="3C694272" id="_x0000_s1042" type="#_x0000_t202" style="position:absolute;left:0;text-align:left;margin-left:-7.75pt;margin-top:18.3pt;width:183pt;height:110.6pt;z-index:251708928;visibility:visible;mso-wrap-style:square;mso-width-percent:0;mso-height-percent:0;mso-wrap-distance-left:9pt;mso-wrap-distance-top:3.6pt;mso-wrap-distance-right:9pt;mso-wrap-distance-bottom:3.6pt;mso-position-horizontal:absolute;mso-position-horizontal-relative:text;mso-position-vertical:absolute;mso-position-vertical-relative:text;mso-width-percent:0;mso-height-percent:0;mso-width-relative:margin;mso-height-relative:margin;v-text-anchor:top" o:gfxdata="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" stroked="f">
                       <v:textbox style="mso-fit-shape-to-text:t">
                         <w:txbxContent>
                           <w:p>
@@ -13787,27 +13390,7 @@
                                 <w:szCs w:val="24"/>
                                 <w:lang w:val="en-US"/>
                               </w:rPr>
-                              <w:t>{{</w:t>
-                            </w:r>
-                            <w:proofErr w:type="spellStart"/>
-                            <w:r>
-                              <w:rPr>
-                                <w:rFonts w:ascii="Arial" w:hAnsi="Arial" w:cs="Arial"/>
-                                <w:sz w:val="24"/>
-                                <w:szCs w:val="24"/>
-                                <w:lang w:val="en-US"/>
-                              </w:rPr>
-                              <w:t>ZGOrganisation</w:t>
-                            </w:r>
-                            <w:proofErr w:type="spellEnd"/>
-                            <w:r>
-                              <w:rPr>
-                                <w:rFonts w:ascii="Arial" w:hAnsi="Arial" w:cs="Arial"/>
-                                <w:sz w:val="24"/>
-                                <w:szCs w:val="24"/>
-                                <w:lang w:val="en-US"/>
-                              </w:rPr>
-                              <w:t>}}</w:t>
+                              <w:t>{{ZGOrganisation}}</w:t>
                             </w:r>
                           </w:p>
                         </w:txbxContent>
@@ -13970,27 +13553,7 @@
                                       <w:szCs w:val="24"/>
                                       <w:lang w:val="en-US"/>
                                     </w:rPr>
-                                    <w:t>{{</w:t>
-                                  </w:r>
-                                  <w:proofErr w:type="spellStart"/>
-                                  <w:r>
-                                    <w:rPr>
-                                      <w:rFonts w:ascii="Arial" w:hAnsi="Arial" w:cs="Arial"/>
-                                      <w:sz w:val="24"/>
-                                      <w:szCs w:val="24"/>
-                                      <w:lang w:val="en-US"/>
-                                    </w:rPr>
-                                    <w:t>ZweiterGutachter</w:t>
-                                  </w:r>
-                                  <w:proofErr w:type="spellEnd"/>
-                                  <w:r>
-                                    <w:rPr>
-                                      <w:rFonts w:ascii="Arial" w:hAnsi="Arial" w:cs="Arial"/>
-                                      <w:sz w:val="24"/>
-                                      <w:szCs w:val="24"/>
-                                      <w:lang w:val="en-US"/>
-                                    </w:rPr>
-                                    <w:t>}}</w:t>
+                                    <w:t>{{ZweiterGutachter}}</w:t>
                                   </w:r>
                                 </w:p>
                               </w:txbxContent>
@@ -14012,7 +13575,7 @@
                 </mc:Choice>
                 <mc:Fallback>
                   <w:pict>
-                    <v:shape w14:anchorId="61F83BEE" id="_x0000_s1043" type="#_x0000_t202" style="position:absolute;left:0;text-align:left;margin-left:-5.6pt;margin-top:17.55pt;width:185.9pt;height:110.6pt;z-index:251710976;visibility:visible;mso-wrap-style:square;mso-width-percent:0;mso-height-percent:0;mso-wrap-distance-left:9pt;mso-wrap-distance-top:3.6pt;mso-wrap-distance-right:9pt;mso-wrap-distance-bottom:3.6pt;mso-position-horizontal:absolute;mso-position-horizontal-relative:text;mso-position-vertical:absolute;mso-position-vertical-relative:text;mso-width-percent:0;mso-height-percent:0;mso-width-relative:margin;mso-height-relative:margin;v-text-anchor:top" o:gfxdata="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" stroked="f">
+                    <v:shape w14:anchorId="61F83BEE" id="_x0000_s1043" type="#_x0000_t202" style="position:absolute;left:0;text-align:left;margin-left:-5.6pt;margin-top:17.55pt;width:185.9pt;height:110.6pt;z-index:251710976;visibility:visible;mso-wrap-style:square;mso-width-percent:0;mso-height-percent:0;mso-wrap-distance-left:9pt;mso-wrap-distance-top:3.6pt;mso-wrap-distance-right:9pt;mso-wrap-distance-bottom:3.6pt;mso-position-horizontal:absolute;mso-position-horizontal-relative:text;mso-position-vertical:absolute;mso-position-vertical-relative:text;mso-width-percent:0;mso-height-percent:0;mso-width-relative:margin;mso-height-relative:margin;v-text-anchor:top" o:gfxdata="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" stroked="f">
                       <v:textbox style="mso-fit-shape-to-text:t">
                         <w:txbxContent>
                           <w:p>
@@ -14031,27 +13594,7 @@
                                 <w:szCs w:val="24"/>
                                 <w:lang w:val="en-US"/>
                               </w:rPr>
-                              <w:t>{{</w:t>
-                            </w:r>
-                            <w:proofErr w:type="spellStart"/>
-                            <w:r>
-                              <w:rPr>
-                                <w:rFonts w:ascii="Arial" w:hAnsi="Arial" w:cs="Arial"/>
-                                <w:sz w:val="24"/>
-                                <w:szCs w:val="24"/>
-                                <w:lang w:val="en-US"/>
-                              </w:rPr>
-                              <w:t>ZweiterGutachter</w:t>
-                            </w:r>
-                            <w:proofErr w:type="spellEnd"/>
-                            <w:r>
-                              <w:rPr>
-                                <w:rFonts w:ascii="Arial" w:hAnsi="Arial" w:cs="Arial"/>
-                                <w:sz w:val="24"/>
-                                <w:szCs w:val="24"/>
-                                <w:lang w:val="en-US"/>
-                              </w:rPr>
-                              <w:t>}}</w:t>
+                              <w:t>{{ZweiterGutachter}}</w:t>
                             </w:r>
                           </w:p>
                         </w:txbxContent>
@@ -14918,27 +14461,7 @@
                                       <w:szCs w:val="24"/>
                                       <w:lang w:val="en-US"/>
                                     </w:rPr>
-                                    <w:t>{{</w:t>
-                                  </w:r>
-                                  <w:proofErr w:type="spellStart"/>
-                                  <w:r>
-                                    <w:rPr>
-                                      <w:rFonts w:ascii="Arial" w:hAnsi="Arial" w:cs="Arial"/>
-                                      <w:sz w:val="24"/>
-                                      <w:szCs w:val="24"/>
-                                      <w:lang w:val="en-US"/>
-                                    </w:rPr>
-                                    <w:t>AktuellesDatum</w:t>
-                                  </w:r>
-                                  <w:proofErr w:type="spellEnd"/>
-                                  <w:r>
-                                    <w:rPr>
-                                      <w:rFonts w:ascii="Arial" w:hAnsi="Arial" w:cs="Arial"/>
-                                      <w:sz w:val="24"/>
-                                      <w:szCs w:val="24"/>
-                                      <w:lang w:val="en-US"/>
-                                    </w:rPr>
-                                    <w:t>}}</w:t>
+                                    <w:t>{{AktuellesDatum}}</w:t>
                                   </w:r>
                                 </w:p>
                               </w:txbxContent>
@@ -14960,7 +14483,7 @@
                 </mc:Choice>
                 <mc:Fallback>
                   <w:pict>
-                    <v:shape w14:anchorId="4F8CC5B2" id="_x0000_s1044" type="#_x0000_t202" style="position:absolute;margin-left:-6pt;margin-top:16.05pt;width:183.75pt;height:110.6pt;z-index:251702784;visibility:visible;mso-wrap-style:square;mso-width-percent:0;mso-height-percent:0;mso-wrap-distance-left:9pt;mso-wrap-distance-top:3.6pt;mso-wrap-distance-right:9pt;mso-wrap-distance-bottom:3.6pt;mso-position-horizontal:absolute;mso-position-horizontal-relative:text;mso-position-vertical:absolute;mso-position-vertical-relative:text;mso-width-percent:0;mso-height-percent:0;mso-width-relative:margin;mso-height-relative:margin;v-text-anchor:top" o:gfxdata="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" stroked="f">
+                    <v:shape w14:anchorId="4F8CC5B2" id="_x0000_s1044" type="#_x0000_t202" style="position:absolute;margin-left:-6pt;margin-top:16.05pt;width:183.75pt;height:110.6pt;z-index:251702784;visibility:visible;mso-wrap-style:square;mso-width-percent:0;mso-height-percent:0;mso-wrap-distance-left:9pt;mso-wrap-distance-top:3.6pt;mso-wrap-distance-right:9pt;mso-wrap-distance-bottom:3.6pt;mso-position-horizontal:absolute;mso-position-horizontal-relative:text;mso-position-vertical:absolute;mso-position-vertical-relative:text;mso-width-percent:0;mso-height-percent:0;mso-width-relative:margin;mso-height-relative:margin;v-text-anchor:top" o:gfxdata="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" stroked="f">
                       <v:textbox style="mso-fit-shape-to-text:t">
                         <w:txbxContent>
                           <w:p>
@@ -14979,27 +14502,7 @@
                                 <w:szCs w:val="24"/>
                                 <w:lang w:val="en-US"/>
                               </w:rPr>
-                              <w:t>{{</w:t>
-                            </w:r>
-                            <w:proofErr w:type="spellStart"/>
-                            <w:r>
-                              <w:rPr>
-                                <w:rFonts w:ascii="Arial" w:hAnsi="Arial" w:cs="Arial"/>
-                                <w:sz w:val="24"/>
-                                <w:szCs w:val="24"/>
-                                <w:lang w:val="en-US"/>
-                              </w:rPr>
-                              <w:t>AktuellesDatum</w:t>
-                            </w:r>
-                            <w:proofErr w:type="spellEnd"/>
-                            <w:r>
-                              <w:rPr>
-                                <w:rFonts w:ascii="Arial" w:hAnsi="Arial" w:cs="Arial"/>
-                                <w:sz w:val="24"/>
-                                <w:szCs w:val="24"/>
-                                <w:lang w:val="en-US"/>
-                              </w:rPr>
-                              <w:t>}}</w:t>
+                              <w:t>{{AktuellesDatum}}</w:t>
                             </w:r>
                           </w:p>
                         </w:txbxContent>
@@ -17701,25 +17204,60 @@
     <w:p>
       <w:pPr>
         <w:rPr>
-          <w:vanish/>
           <w:sz w:val="20"/>
           <w:szCs w:val="20"/>
         </w:rPr>
       </w:pPr>
-      <w:bookmarkStart w:id="2" w:name="page3"/>
-      <w:bookmarkStart w:id="3" w:name="_GoBack"/>
-      <w:bookmarkEnd w:id="2"/>
+      <w:bookmarkStart w:id="3" w:name="page3"/>
       <w:bookmarkEnd w:id="3"/>
     </w:p>
     <w:sectPr>
       <w:pgSz w:w="11900" w:h="16840"/>
-      <w:pgMar w:top="281" w:right="1440" w:bottom="248" w:left="1400" w:header="0" w:footer="0" w:gutter="0"/>
+      <w:pgMar w:top="408" w:right="539" w:bottom="176" w:left="601" w:header="0" w:footer="0" w:gutter="0"/>
       <w:cols w:space="720" w:equalWidth="0">
-        <w:col w:w="9060"/>
+        <w:col w:w="9961"/>
       </w:cols>
     </w:sectPr>
   </w:body>
 </w:document>
+</file>
+
+<file path=word/endnotes.xml><?xml version="1.0" encoding="utf-8"?>
+<w:endnotes xmlns:wpc="http://schemas.microsoft.com/office/word/2010/wordprocessingCanvas" xmlns:cx="http://schemas.microsoft.com/office/drawing/2014/chartex" xmlns:cx1="http://schemas.microsoft.com/office/drawing/2015/9/8/chartex" xmlns:cx2="http://schemas.microsoft.com/office/drawing/2015/10/21/chartex" xmlns:mc="http://schemas.openxmlformats.org/markup-compatibility/2006" xmlns:o="urn:schemas-microsoft-com:office:office" xmlns:r="http://schemas.openxmlformats.org/officeDocument/2006/relationships" xmlns:m="http://schemas.openxmlformats.org/officeDocument/2006/math" xmlns:v="urn:schemas-microsoft-com:vml" xmlns:wp14="http://schemas.microsoft.com/office/word/2010/wordprocessingDrawing" xmlns:wp="http://schemas.openxmlformats.org/drawingml/2006/wordprocessingDrawing" xmlns:w10="urn:schemas-microsoft-com:office:word" xmlns:w="http://schemas.openxmlformats.org/wordprocessingml/2006/main" xmlns:w14="http://schemas.microsoft.com/office/word/2010/wordml" xmlns:w15="http://schemas.microsoft.com/office/word/2012/wordml" xmlns:w16se="http://schemas.microsoft.com/office/word/2015/wordml/symex" xmlns:wpg="http://schemas.microsoft.com/office/word/2010/wordprocessingGroup" xmlns:wpi="http://schemas.microsoft.com/office/word/2010/wordprocessingInk" xmlns:wne="http://schemas.microsoft.com/office/word/2006/wordml" xmlns:wps="http://schemas.microsoft.com/office/word/2010/wordprocessingShape" mc:Ignorable="w14 w15 w16se wp14">
+  <w:endnote w:type="separator" w:id="-1">
+    <w:p>
+      <w:r>
+        <w:separator/>
+      </w:r>
+    </w:p>
+  </w:endnote>
+  <w:endnote w:type="continuationSeparator" w:id="0">
+    <w:p>
+      <w:r>
+        <w:continuationSeparator/>
+      </w:r>
+    </w:p>
+  </w:endnote>
+</w:endnotes>
+</file>
+
+<file path=word/footnotes.xml><?xml version="1.0" encoding="utf-8"?>
+<w:footnotes xmlns:wpc="http://schemas.microsoft.com/office/word/2010/wordprocessingCanvas" xmlns:cx="http://schemas.microsoft.com/office/drawing/2014/chartex" xmlns:cx1="http://schemas.microsoft.com/office/drawing/2015/9/8/chartex" xmlns:cx2="http://schemas.microsoft.com/office/drawing/2015/10/21/chartex" xmlns:mc="http://schemas.openxmlformats.org/markup-compatibility/2006" xmlns:o="urn:schemas-microsoft-com:office:office" xmlns:r="http://schemas.openxmlformats.org/officeDocument/2006/relationships" xmlns:m="http://schemas.openxmlformats.org/officeDocument/2006/math" xmlns:v="urn:schemas-microsoft-com:vml" xmlns:wp14="http://schemas.microsoft.com/office/word/2010/wordprocessingDrawing" xmlns:wp="http://schemas.openxmlformats.org/drawingml/2006/wordprocessingDrawing" xmlns:w10="urn:schemas-microsoft-com:office:word" xmlns:w="http://schemas.openxmlformats.org/wordprocessingml/2006/main" xmlns:w14="http://schemas.microsoft.com/office/word/2010/wordml" xmlns:w15="http://schemas.microsoft.com/office/word/2012/wordml" xmlns:w16se="http://schemas.microsoft.com/office/word/2015/wordml/symex" xmlns:wpg="http://schemas.microsoft.com/office/word/2010/wordprocessingGroup" xmlns:wpi="http://schemas.microsoft.com/office/word/2010/wordprocessingInk" xmlns:wne="http://schemas.microsoft.com/office/word/2006/wordml" xmlns:wps="http://schemas.microsoft.com/office/word/2010/wordprocessingShape" mc:Ignorable="w14 w15 w16se wp14">
+  <w:footnote w:type="separator" w:id="-1">
+    <w:p>
+      <w:r>
+        <w:separator/>
+      </w:r>
+    </w:p>
+  </w:footnote>
+  <w:footnote w:type="continuationSeparator" w:id="0">
+    <w:p>
+      <w:r>
+        <w:continuationSeparator/>
+      </w:r>
+    </w:p>
+  </w:footnote>
+</w:footnotes>
 </file>
 
 <file path=word/styles.xml><?xml version="1.0" encoding="utf-8"?>
@@ -18238,6 +17776,59 @@
       <w:u w:val="single"/>
     </w:rPr>
   </w:style>
+  <w:style w:type="paragraph" w:styleId="Listenabsatz">
+    <w:name w:val="List Paragraph"/>
+    <w:basedOn w:val="Standard"/>
+    <w:uiPriority w:val="34"/>
+    <w:qFormat/>
+    <w:rsid w:val="002B7D0A"/>
+    <w:pPr>
+      <w:ind w:left="720"/>
+      <w:contextualSpacing/>
+    </w:pPr>
+  </w:style>
+  <w:style w:type="paragraph" w:styleId="Kopfzeile">
+    <w:name w:val="header"/>
+    <w:basedOn w:val="Standard"/>
+    <w:link w:val="KopfzeileZchn"/>
+    <w:uiPriority w:val="99"/>
+    <w:unhideWhenUsed/>
+    <w:rsid w:val="002B7D0A"/>
+    <w:pPr>
+      <w:tabs>
+        <w:tab w:val="center" w:pos="4536"/>
+        <w:tab w:val="right" w:pos="9072"/>
+      </w:tabs>
+    </w:pPr>
+  </w:style>
+  <w:style w:type="character" w:customStyle="1" w:styleId="KopfzeileZchn">
+    <w:name w:val="Kopfzeile Zchn"/>
+    <w:basedOn w:val="Absatz-Standardschriftart"/>
+    <w:link w:val="Kopfzeile"/>
+    <w:uiPriority w:val="99"/>
+    <w:rsid w:val="002B7D0A"/>
+  </w:style>
+  <w:style w:type="paragraph" w:styleId="Fuzeile">
+    <w:name w:val="footer"/>
+    <w:basedOn w:val="Standard"/>
+    <w:link w:val="FuzeileZchn"/>
+    <w:uiPriority w:val="99"/>
+    <w:unhideWhenUsed/>
+    <w:rsid w:val="002B7D0A"/>
+    <w:pPr>
+      <w:tabs>
+        <w:tab w:val="center" w:pos="4536"/>
+        <w:tab w:val="right" w:pos="9072"/>
+      </w:tabs>
+    </w:pPr>
+  </w:style>
+  <w:style w:type="character" w:customStyle="1" w:styleId="FuzeileZchn">
+    <w:name w:val="Fußzeile Zchn"/>
+    <w:basedOn w:val="Absatz-Standardschriftart"/>
+    <w:link w:val="Fuzeile"/>
+    <w:uiPriority w:val="99"/>
+    <w:rsid w:val="002B7D0A"/>
+  </w:style>
 </w:styles>
 </file>
 

</xml_diff>